<commit_message>
Attempting to over-write file
</commit_message>
<xml_diff>
--- a/Person Table.docx
+++ b/Person Table.docx
@@ -136,10 +136,7 @@
         <w:pStyle w:val="NoSpacing"/>
       </w:pPr>
       <w:r>
-        <w:t>enc</w:t>
-      </w:r>
-      <w:r>
-        <w:t>ryptedPassword</w:t>
+        <w:t>encryptedPassword</w:t>
       </w:r>
       <w:r>
         <w:tab/>
@@ -2504,8 +2501,6 @@
       </w:r>
       <w:r>
         <w:tab/>
-      </w:r>
-      <w:r>
         <w:t>(1,2,4,8,16,32,etc)</w:t>
       </w:r>
     </w:p>
@@ -3136,11 +3131,19 @@
       <w:r>
         <w:t xml:space="preserve">person, </w:t>
       </w:r>
+      <w:r>
+        <w:t>etc)</w:t>
+      </w:r>
+    </w:p>
+    <w:p>
+      <w:pPr>
+        <w:pStyle w:val="NoSpacing"/>
+      </w:pPr>
+      <w:r>
+        <w:t>Gregg lives in a toadstool</w:t>
+      </w:r>
       <w:bookmarkStart w:id="0" w:name="_GoBack"/>
       <w:bookmarkEnd w:id="0"/>
-      <w:r>
-        <w:t>etc)</w:t>
-      </w:r>
     </w:p>
     <w:sectPr>
       <w:pgSz w:w="12240" w:h="15840"/>

</xml_diff>